<commit_message>
add TI instructions to docs
</commit_message>
<xml_diff>
--- a/docs for configuring pi.docx
+++ b/docs for configuring pi.docx
@@ -43,10 +43,17 @@
     </w:p>
     <w:p>
       <w:r>
-        <w:t>To compile the kernel module, install the kernel source:</w:t>
-      </w:r>
-    </w:p>
-    <w:p/>
+        <w:t xml:space="preserve">The following is from the </w:t>
+      </w:r>
+      <w:proofErr w:type="spellStart"/>
+      <w:r>
+        <w:t>rpi</w:t>
+      </w:r>
+      <w:proofErr w:type="spellEnd"/>
+      <w:r>
+        <w:t xml:space="preserve"> docs to compile custom kernel:</w:t>
+      </w:r>
+    </w:p>
     <w:p>
       <w:pPr>
         <w:shd w:val="clear" w:color="auto" w:fill="F6F6F6"/>
@@ -548,7 +555,6 @@
           <w:sz w:val="45"/>
           <w:szCs w:val="45"/>
         </w:rPr>
-        <w:lastRenderedPageBreak/>
         <w:br/>
         <w:t>Configuring the Kernel</w:t>
       </w:r>
@@ -572,6 +578,7 @@
           <w:sz w:val="26"/>
           <w:szCs w:val="26"/>
         </w:rPr>
+        <w:lastRenderedPageBreak/>
         <w:t xml:space="preserve">The Linux kernel is highly configurable; advanced users may wish to modify the default configuration to </w:t>
       </w:r>
       <w:proofErr w:type="spellStart"/>
@@ -907,6 +914,48 @@
     <w:p/>
     <w:p>
       <w:r>
+        <w:t>The module as per the TI documentation is as follows:</w:t>
+      </w:r>
+    </w:p>
+    <w:p>
+      <w:pPr>
+        <w:pStyle w:val="HTMLPreformatted"/>
+        <w:rPr>
+          <w:color w:val="555555"/>
+          <w:sz w:val="21"/>
+          <w:szCs w:val="21"/>
+        </w:rPr>
+      </w:pPr>
+      <w:r>
+        <w:rPr>
+          <w:color w:val="555555"/>
+          <w:sz w:val="21"/>
+          <w:szCs w:val="21"/>
+        </w:rPr>
+        <w:t xml:space="preserve">Symbol: SND_SOC_PCM1681 [=y]Type  : </w:t>
+      </w:r>
+      <w:proofErr w:type="spellStart"/>
+      <w:r>
+        <w:rPr>
+          <w:color w:val="555555"/>
+          <w:sz w:val="21"/>
+          <w:szCs w:val="21"/>
+        </w:rPr>
+        <w:t>tristatePrompt</w:t>
+      </w:r>
+      <w:proofErr w:type="spellEnd"/>
+      <w:r>
+        <w:rPr>
+          <w:color w:val="555555"/>
+          <w:sz w:val="21"/>
+          <w:szCs w:val="21"/>
+        </w:rPr>
+        <w:t>: Texas Instruments PCM1681 CODEC  Location:    -&gt; Device Drivers      -&gt; Sound card support (SOUND [=y])        -&gt; Advanced Linux Sound Architecture (SND [=y])          -&gt; ALSA for SoC audio support (SND_SOC [=y])            -&gt; CODEC drivers  Defined at sound/soc/codecs/Kconfig:537  Depends on: SOUND [=y] &amp;&amp; !M68K &amp;&amp; !UML &amp;&amp; SND [=y] &amp;&amp; SND_SOC [=y] &amp;&amp; I2C [=y]  Selected by: SND_SOC_ALL_CODECS [=y] &amp;&amp; SOUND [=y] &amp;&amp; !M68K &amp;&amp; !UML &amp;&amp; SND [=y] &amp;&amp; SND_SOC [=y] &amp;&amp; COMPILE_TEST [=y] &amp;&amp; I2C [=y]</w:t>
+      </w:r>
+    </w:p>
+    <w:p/>
+    <w:p>
+      <w:r>
         <w:t>Building the kernel</w:t>
       </w:r>
     </w:p>
@@ -1211,6 +1260,324 @@
         <w:t>KERNEL.img</w:t>
       </w:r>
       <w:proofErr w:type="spellEnd"/>
+    </w:p>
+    <w:p/>
+    <w:p/>
+    <w:p>
+      <w:r>
+        <w:t>The device tree entry docs from TI are as follows:</w:t>
+      </w:r>
+    </w:p>
+    <w:p>
+      <w:pPr>
+        <w:pStyle w:val="HTMLPreformatted"/>
+        <w:shd w:val="clear" w:color="auto" w:fill="FFFFFF"/>
+        <w:rPr>
+          <w:color w:val="000000"/>
+        </w:rPr>
+      </w:pPr>
+      <w:r>
+        <w:rPr>
+          <w:color w:val="000000"/>
+        </w:rPr>
+        <w:t>Texas Instruments PCM1681 8-channel PWM Processor</w:t>
+      </w:r>
+    </w:p>
+    <w:p>
+      <w:pPr>
+        <w:pStyle w:val="HTMLPreformatted"/>
+        <w:shd w:val="clear" w:color="auto" w:fill="FFFFFF"/>
+        <w:rPr>
+          <w:color w:val="000000"/>
+        </w:rPr>
+      </w:pPr>
+    </w:p>
+    <w:p>
+      <w:pPr>
+        <w:pStyle w:val="HTMLPreformatted"/>
+        <w:shd w:val="clear" w:color="auto" w:fill="FFFFFF"/>
+        <w:rPr>
+          <w:color w:val="000000"/>
+        </w:rPr>
+      </w:pPr>
+      <w:r>
+        <w:rPr>
+          <w:color w:val="000000"/>
+        </w:rPr>
+        <w:t>Required properties:</w:t>
+      </w:r>
+    </w:p>
+    <w:p>
+      <w:pPr>
+        <w:pStyle w:val="HTMLPreformatted"/>
+        <w:shd w:val="clear" w:color="auto" w:fill="FFFFFF"/>
+        <w:rPr>
+          <w:color w:val="000000"/>
+        </w:rPr>
+      </w:pPr>
+    </w:p>
+    <w:p>
+      <w:pPr>
+        <w:pStyle w:val="HTMLPreformatted"/>
+        <w:shd w:val="clear" w:color="auto" w:fill="FFFFFF"/>
+        <w:rPr>
+          <w:color w:val="000000"/>
+        </w:rPr>
+      </w:pPr>
+      <w:r>
+        <w:rPr>
+          <w:color w:val="000000"/>
+        </w:rPr>
+        <w:t xml:space="preserve"> - compatible:</w:t>
+      </w:r>
+      <w:r>
+        <w:rPr>
+          <w:color w:val="000000"/>
+        </w:rPr>
+        <w:tab/>
+      </w:r>
+      <w:r>
+        <w:rPr>
+          <w:color w:val="000000"/>
+        </w:rPr>
+        <w:tab/>
+        <w:t>Should contain "</w:t>
+      </w:r>
+      <w:proofErr w:type="gramStart"/>
+      <w:r>
+        <w:rPr>
+          <w:color w:val="000000"/>
+        </w:rPr>
+        <w:t>ti,pcm</w:t>
+      </w:r>
+      <w:proofErr w:type="gramEnd"/>
+      <w:r>
+        <w:rPr>
+          <w:color w:val="000000"/>
+        </w:rPr>
+        <w:t>1681".</w:t>
+      </w:r>
+    </w:p>
+    <w:p>
+      <w:pPr>
+        <w:pStyle w:val="HTMLPreformatted"/>
+        <w:shd w:val="clear" w:color="auto" w:fill="FFFFFF"/>
+        <w:rPr>
+          <w:color w:val="000000"/>
+        </w:rPr>
+      </w:pPr>
+      <w:r>
+        <w:rPr>
+          <w:color w:val="000000"/>
+        </w:rPr>
+        <w:t xml:space="preserve"> - reg:</w:t>
+      </w:r>
+      <w:r>
+        <w:rPr>
+          <w:color w:val="000000"/>
+        </w:rPr>
+        <w:tab/>
+      </w:r>
+      <w:r>
+        <w:rPr>
+          <w:color w:val="000000"/>
+        </w:rPr>
+        <w:tab/>
+      </w:r>
+      <w:r>
+        <w:rPr>
+          <w:color w:val="000000"/>
+        </w:rPr>
+        <w:tab/>
+        <w:t>The i2c address. Should contain &lt;0x4c&gt;.</w:t>
+      </w:r>
+    </w:p>
+    <w:p>
+      <w:pPr>
+        <w:pStyle w:val="HTMLPreformatted"/>
+        <w:shd w:val="clear" w:color="auto" w:fill="FFFFFF"/>
+        <w:rPr>
+          <w:color w:val="000000"/>
+        </w:rPr>
+      </w:pPr>
+    </w:p>
+    <w:p>
+      <w:pPr>
+        <w:pStyle w:val="HTMLPreformatted"/>
+        <w:shd w:val="clear" w:color="auto" w:fill="FFFFFF"/>
+        <w:rPr>
+          <w:color w:val="000000"/>
+        </w:rPr>
+      </w:pPr>
+      <w:r>
+        <w:rPr>
+          <w:color w:val="000000"/>
+        </w:rPr>
+        <w:t>Examples:</w:t>
+      </w:r>
+    </w:p>
+    <w:p>
+      <w:pPr>
+        <w:pStyle w:val="HTMLPreformatted"/>
+        <w:shd w:val="clear" w:color="auto" w:fill="FFFFFF"/>
+        <w:rPr>
+          <w:color w:val="000000"/>
+        </w:rPr>
+      </w:pPr>
+    </w:p>
+    <w:p>
+      <w:pPr>
+        <w:pStyle w:val="HTMLPreformatted"/>
+        <w:shd w:val="clear" w:color="auto" w:fill="FFFFFF"/>
+        <w:rPr>
+          <w:color w:val="000000"/>
+        </w:rPr>
+      </w:pPr>
+      <w:r>
+        <w:rPr>
+          <w:color w:val="000000"/>
+        </w:rPr>
+        <w:tab/>
+        <w:t>i2c_bus {</w:t>
+      </w:r>
+    </w:p>
+    <w:p>
+      <w:pPr>
+        <w:pStyle w:val="HTMLPreformatted"/>
+        <w:shd w:val="clear" w:color="auto" w:fill="FFFFFF"/>
+        <w:rPr>
+          <w:color w:val="000000"/>
+        </w:rPr>
+      </w:pPr>
+      <w:r>
+        <w:rPr>
+          <w:color w:val="000000"/>
+        </w:rPr>
+        <w:tab/>
+      </w:r>
+      <w:r>
+        <w:rPr>
+          <w:color w:val="000000"/>
+        </w:rPr>
+        <w:tab/>
+        <w:t>pcm1681@4c {</w:t>
+      </w:r>
+    </w:p>
+    <w:p>
+      <w:pPr>
+        <w:pStyle w:val="HTMLPreformatted"/>
+        <w:shd w:val="clear" w:color="auto" w:fill="FFFFFF"/>
+        <w:rPr>
+          <w:color w:val="000000"/>
+        </w:rPr>
+      </w:pPr>
+      <w:r>
+        <w:rPr>
+          <w:color w:val="000000"/>
+        </w:rPr>
+        <w:tab/>
+      </w:r>
+      <w:r>
+        <w:rPr>
+          <w:color w:val="000000"/>
+        </w:rPr>
+        <w:tab/>
+      </w:r>
+      <w:r>
+        <w:rPr>
+          <w:color w:val="000000"/>
+        </w:rPr>
+        <w:tab/>
+        <w:t>compatible = "</w:t>
+      </w:r>
+      <w:proofErr w:type="gramStart"/>
+      <w:r>
+        <w:rPr>
+          <w:color w:val="000000"/>
+        </w:rPr>
+        <w:t>ti,pcm</w:t>
+      </w:r>
+      <w:proofErr w:type="gramEnd"/>
+      <w:r>
+        <w:rPr>
+          <w:color w:val="000000"/>
+        </w:rPr>
+        <w:t>1681";</w:t>
+      </w:r>
+    </w:p>
+    <w:p>
+      <w:pPr>
+        <w:pStyle w:val="HTMLPreformatted"/>
+        <w:shd w:val="clear" w:color="auto" w:fill="FFFFFF"/>
+        <w:rPr>
+          <w:color w:val="000000"/>
+        </w:rPr>
+      </w:pPr>
+      <w:r>
+        <w:rPr>
+          <w:color w:val="000000"/>
+        </w:rPr>
+        <w:tab/>
+      </w:r>
+      <w:r>
+        <w:rPr>
+          <w:color w:val="000000"/>
+        </w:rPr>
+        <w:tab/>
+      </w:r>
+      <w:r>
+        <w:rPr>
+          <w:color w:val="000000"/>
+        </w:rPr>
+        <w:tab/>
+        <w:t>reg = &lt;0x4c</w:t>
+      </w:r>
+      <w:proofErr w:type="gramStart"/>
+      <w:r>
+        <w:rPr>
+          <w:color w:val="000000"/>
+        </w:rPr>
+        <w:t>&gt;;</w:t>
+      </w:r>
+      <w:proofErr w:type="gramEnd"/>
+    </w:p>
+    <w:p>
+      <w:pPr>
+        <w:pStyle w:val="HTMLPreformatted"/>
+        <w:shd w:val="clear" w:color="auto" w:fill="FFFFFF"/>
+        <w:rPr>
+          <w:color w:val="000000"/>
+        </w:rPr>
+      </w:pPr>
+      <w:r>
+        <w:rPr>
+          <w:color w:val="000000"/>
+        </w:rPr>
+        <w:tab/>
+      </w:r>
+      <w:r>
+        <w:rPr>
+          <w:color w:val="000000"/>
+        </w:rPr>
+        <w:tab/>
+        <w:t>};</w:t>
+      </w:r>
+    </w:p>
+    <w:p>
+      <w:pPr>
+        <w:pStyle w:val="HTMLPreformatted"/>
+        <w:shd w:val="clear" w:color="auto" w:fill="FFFFFF"/>
+        <w:rPr>
+          <w:color w:val="000000"/>
+        </w:rPr>
+      </w:pPr>
+      <w:r>
+        <w:rPr>
+          <w:color w:val="000000"/>
+        </w:rPr>
+        <w:tab/>
+        <w:t>};</w:t>
+      </w:r>
     </w:p>
     <w:p/>
     <w:sectPr>

</xml_diff>